<commit_message>
Update stats. Big oops on the percentage.
</commit_message>
<xml_diff>
--- a/intervention/Building a Student Intervention System.docx
+++ b/intervention/Building a Student Intervention System.docx
@@ -205,7 +205,7 @@
         <w:rPr>
           <w:rFonts w:ascii="Helvetica" w:hAnsi="Helvetica"/>
         </w:rPr>
-        <w:t>Number of features: 31</w:t>
+        <w:t>Number of features: 30</w:t>
       </w:r>
     </w:p>
     <w:p>
@@ -223,7 +223,27 @@
         <w:rPr>
           <w:rFonts w:ascii="Helvetica" w:hAnsi="Helvetica"/>
         </w:rPr>
-        <w:t>Graduation rate of the class: 0.67%</w:t>
+        <w:t xml:space="preserve">Graduation rate of the class: </w:t>
+      </w:r>
+      <w:r>
+        <w:rPr>
+          <w:rFonts w:ascii="Helvetica" w:hAnsi="Helvetica"/>
+        </w:rPr>
+        <w:t>67</w:t>
+      </w:r>
+      <w:r>
+        <w:rPr>
+          <w:rFonts w:ascii="Helvetica" w:hAnsi="Helvetica"/>
+        </w:rPr>
+        <w:t>.09</w:t>
+      </w:r>
+      <w:bookmarkStart w:id="0" w:name="_GoBack"/>
+      <w:bookmarkEnd w:id="0"/>
+      <w:r>
+        <w:rPr>
+          <w:rFonts w:ascii="Helvetica" w:hAnsi="Helvetica"/>
+        </w:rPr>
+        <w:t>%</w:t>
       </w:r>
     </w:p>
     <w:p>
@@ -655,25 +675,7 @@
                 <w:b w:val="0"/>
                 <w:sz w:val="20"/>
               </w:rPr>
-              <w:t>Training Time (</w:t>
-            </w:r>
-            <w:proofErr w:type="spellStart"/>
-            <w:r>
-              <w:rPr>
-                <w:rFonts w:ascii="Helvetica" w:hAnsi="Helvetica"/>
-                <w:b w:val="0"/>
-                <w:sz w:val="20"/>
-              </w:rPr>
-              <w:t>secs</w:t>
-            </w:r>
-            <w:proofErr w:type="spellEnd"/>
-            <w:r>
-              <w:rPr>
-                <w:rFonts w:ascii="Helvetica" w:hAnsi="Helvetica"/>
-                <w:b w:val="0"/>
-                <w:sz w:val="20"/>
-              </w:rPr>
-              <w:t>)</w:t>
+              <w:t>Training Time (secs)</w:t>
             </w:r>
           </w:p>
         </w:tc>
@@ -786,25 +788,7 @@
                 <w:b w:val="0"/>
                 <w:sz w:val="20"/>
               </w:rPr>
-              <w:t>Prediction Time (</w:t>
-            </w:r>
-            <w:proofErr w:type="spellStart"/>
-            <w:r>
-              <w:rPr>
-                <w:rFonts w:ascii="Helvetica" w:hAnsi="Helvetica"/>
-                <w:b w:val="0"/>
-                <w:sz w:val="20"/>
-              </w:rPr>
-              <w:t>secs</w:t>
-            </w:r>
-            <w:proofErr w:type="spellEnd"/>
-            <w:r>
-              <w:rPr>
-                <w:rFonts w:ascii="Helvetica" w:hAnsi="Helvetica"/>
-                <w:b w:val="0"/>
-                <w:sz w:val="20"/>
-              </w:rPr>
-              <w:t>)</w:t>
+              <w:t>Prediction Time (secs)</w:t>
             </w:r>
           </w:p>
         </w:tc>
@@ -1576,25 +1560,7 @@
                 <w:b w:val="0"/>
                 <w:sz w:val="20"/>
               </w:rPr>
-              <w:t>Training Time (</w:t>
-            </w:r>
-            <w:proofErr w:type="spellStart"/>
-            <w:r>
-              <w:rPr>
-                <w:rFonts w:ascii="Helvetica" w:hAnsi="Helvetica"/>
-                <w:b w:val="0"/>
-                <w:sz w:val="20"/>
-              </w:rPr>
-              <w:t>secs</w:t>
-            </w:r>
-            <w:proofErr w:type="spellEnd"/>
-            <w:r>
-              <w:rPr>
-                <w:rFonts w:ascii="Helvetica" w:hAnsi="Helvetica"/>
-                <w:b w:val="0"/>
-                <w:sz w:val="20"/>
-              </w:rPr>
-              <w:t>)</w:t>
+              <w:t>Training Time (secs)</w:t>
             </w:r>
           </w:p>
         </w:tc>
@@ -1713,25 +1679,7 @@
                 <w:b w:val="0"/>
                 <w:sz w:val="20"/>
               </w:rPr>
-              <w:t>Prediction Time (</w:t>
-            </w:r>
-            <w:proofErr w:type="spellStart"/>
-            <w:r>
-              <w:rPr>
-                <w:rFonts w:ascii="Helvetica" w:hAnsi="Helvetica"/>
-                <w:b w:val="0"/>
-                <w:sz w:val="20"/>
-              </w:rPr>
-              <w:t>secs</w:t>
-            </w:r>
-            <w:proofErr w:type="spellEnd"/>
-            <w:r>
-              <w:rPr>
-                <w:rFonts w:ascii="Helvetica" w:hAnsi="Helvetica"/>
-                <w:b w:val="0"/>
-                <w:sz w:val="20"/>
-              </w:rPr>
-              <w:t>)</w:t>
+              <w:t>Prediction Time (secs)</w:t>
             </w:r>
           </w:p>
         </w:tc>
@@ -2384,25 +2332,7 @@
                 <w:b w:val="0"/>
                 <w:sz w:val="20"/>
               </w:rPr>
-              <w:t>Training Time (</w:t>
-            </w:r>
-            <w:proofErr w:type="spellStart"/>
-            <w:r>
-              <w:rPr>
-                <w:rFonts w:ascii="Helvetica" w:hAnsi="Helvetica"/>
-                <w:b w:val="0"/>
-                <w:sz w:val="20"/>
-              </w:rPr>
-              <w:t>secs</w:t>
-            </w:r>
-            <w:proofErr w:type="spellEnd"/>
-            <w:r>
-              <w:rPr>
-                <w:rFonts w:ascii="Helvetica" w:hAnsi="Helvetica"/>
-                <w:b w:val="0"/>
-                <w:sz w:val="20"/>
-              </w:rPr>
-              <w:t>)</w:t>
+              <w:t>Training Time (secs)</w:t>
             </w:r>
           </w:p>
         </w:tc>
@@ -2503,25 +2433,7 @@
                 <w:b w:val="0"/>
                 <w:sz w:val="20"/>
               </w:rPr>
-              <w:t>Prediction Time (</w:t>
-            </w:r>
-            <w:proofErr w:type="spellStart"/>
-            <w:r>
-              <w:rPr>
-                <w:rFonts w:ascii="Helvetica" w:hAnsi="Helvetica"/>
-                <w:b w:val="0"/>
-                <w:sz w:val="20"/>
-              </w:rPr>
-              <w:t>secs</w:t>
-            </w:r>
-            <w:proofErr w:type="spellEnd"/>
-            <w:r>
-              <w:rPr>
-                <w:rFonts w:ascii="Helvetica" w:hAnsi="Helvetica"/>
-                <w:b w:val="0"/>
-                <w:sz w:val="20"/>
-              </w:rPr>
-              <w:t>)</w:t>
+              <w:t>Prediction Time (secs)</w:t>
             </w:r>
           </w:p>
         </w:tc>
@@ -3022,15 +2934,7 @@
         <w:rPr>
           <w:rFonts w:ascii="Helvetica" w:hAnsi="Helvetica"/>
         </w:rPr>
-        <w:t xml:space="preserve">  If the test set produces a reasonable</w:t>
-      </w:r>
-      <w:bookmarkStart w:id="0" w:name="_GoBack"/>
-      <w:bookmarkEnd w:id="0"/>
-      <w:r>
-        <w:rPr>
-          <w:rFonts w:ascii="Helvetica" w:hAnsi="Helvetica"/>
-        </w:rPr>
-        <w:t xml:space="preserve"> accuracy score we can begin the process of introducing new data and using the best logistic regression model to make real world predictions.</w:t>
+        <w:t xml:space="preserve">  If the test set produces a reasonable accuracy score we can begin the process of introducing new data and using the best logistic regression model to make real world predictions.</w:t>
       </w:r>
     </w:p>
     <w:sectPr>

</xml_diff>

<commit_message>
Flesh out laymen explanation of learning/testing process.
</commit_message>
<xml_diff>
--- a/intervention/Building a Student Intervention System.docx
+++ b/intervention/Building a Student Intervention System.docx
@@ -456,40 +456,17 @@
     </w:p>
     <w:p>
       <w:pPr>
-        <w:ind w:left="720"/>
-        <w:rPr>
-          <w:rFonts w:ascii="Helvetica" w:hAnsi="Helvetica"/>
-        </w:rPr>
-      </w:pPr>
-    </w:p>
-    <w:p>
-      <w:pPr>
-        <w:pStyle w:val="ListParagraph"/>
-        <w:rPr>
-          <w:rFonts w:ascii="Helvetica" w:hAnsi="Helvetica"/>
-        </w:rPr>
-      </w:pPr>
-    </w:p>
-    <w:p>
-      <w:pPr>
-        <w:rPr>
-          <w:rFonts w:ascii="Helvetica" w:hAnsi="Helvetica"/>
-        </w:rPr>
-      </w:pPr>
-    </w:p>
-    <w:p>
-      <w:pPr>
-        <w:pStyle w:val="ListParagraph"/>
-        <w:rPr>
-          <w:rFonts w:ascii="Helvetica" w:hAnsi="Helvetica"/>
-        </w:rPr>
-      </w:pPr>
-      <w:r>
-        <w:rPr>
-          <w:rFonts w:ascii="Helvetica" w:hAnsi="Helvetica"/>
-        </w:rPr>
-        <w:t>Table:</w:t>
-      </w:r>
+        <w:rPr>
+          <w:rFonts w:ascii="Helvetica" w:hAnsi="Helvetica"/>
+        </w:rPr>
+      </w:pPr>
+    </w:p>
+    <w:p>
+      <w:pPr>
+        <w:rPr>
+          <w:rFonts w:ascii="Helvetica" w:hAnsi="Helvetica"/>
+        </w:rPr>
+      </w:pPr>
     </w:p>
     <w:tbl>
       <w:tblPr>
@@ -1157,49 +1134,6 @@
     </w:tbl>
     <w:p>
       <w:pPr>
-        <w:pStyle w:val="ListParagraph"/>
-        <w:rPr>
-          <w:rFonts w:ascii="Helvetica" w:hAnsi="Helvetica"/>
-        </w:rPr>
-      </w:pPr>
-    </w:p>
-    <w:p>
-      <w:pPr>
-        <w:rPr>
-          <w:rFonts w:ascii="Helvetica" w:hAnsi="Helvetica"/>
-        </w:rPr>
-      </w:pPr>
-    </w:p>
-    <w:p>
-      <w:pPr>
-        <w:rPr>
-          <w:rFonts w:ascii="Helvetica" w:hAnsi="Helvetica"/>
-        </w:rPr>
-      </w:pPr>
-    </w:p>
-    <w:p>
-      <w:pPr>
-        <w:rPr>
-          <w:rFonts w:ascii="Helvetica" w:hAnsi="Helvetica"/>
-        </w:rPr>
-      </w:pPr>
-    </w:p>
-    <w:p>
-      <w:pPr>
-        <w:rPr>
-          <w:rFonts w:ascii="Helvetica" w:hAnsi="Helvetica"/>
-        </w:rPr>
-      </w:pPr>
-    </w:p>
-    <w:p>
-      <w:pPr>
-        <w:rPr>
-          <w:rFonts w:ascii="Helvetica" w:hAnsi="Helvetica"/>
-        </w:rPr>
-      </w:pPr>
-    </w:p>
-    <w:p>
-      <w:pPr>
         <w:rPr>
           <w:rFonts w:ascii="Helvetica" w:hAnsi="Helvetica"/>
         </w:rPr>
@@ -1406,23 +1340,13 @@
     </w:p>
     <w:p>
       <w:pPr>
-        <w:ind w:left="720"/>
-        <w:rPr>
-          <w:rFonts w:ascii="Helvetica" w:hAnsi="Helvetica"/>
-        </w:rPr>
-      </w:pPr>
-    </w:p>
-    <w:p>
-      <w:pPr>
-        <w:ind w:left="720"/>
-        <w:rPr>
-          <w:rFonts w:ascii="Helvetica" w:hAnsi="Helvetica"/>
-        </w:rPr>
-      </w:pPr>
-    </w:p>
-    <w:p>
-      <w:pPr>
-        <w:pStyle w:val="ListParagraph"/>
+        <w:rPr>
+          <w:rFonts w:ascii="Helvetica" w:hAnsi="Helvetica"/>
+        </w:rPr>
+      </w:pPr>
+    </w:p>
+    <w:p>
+      <w:pPr>
         <w:rPr>
           <w:rFonts w:ascii="Helvetica" w:hAnsi="Helvetica"/>
         </w:rPr>
@@ -2176,8 +2100,6 @@
         </w:rPr>
         <w:t>eighbor (KNN) are classification and regression.</w:t>
       </w:r>
-      <w:bookmarkStart w:id="0" w:name="_GoBack"/>
-      <w:bookmarkEnd w:id="0"/>
     </w:p>
     <w:p>
       <w:pPr>
@@ -2962,7 +2884,53 @@
         <w:rPr>
           <w:rFonts w:ascii="Helvetica" w:hAnsi="Helvetica"/>
         </w:rPr>
-        <w:t>highest F1 score while simultaneously having the lowest training/prediction times.</w:t>
+        <w:t>highest F1 score</w:t>
+      </w:r>
+      <w:r>
+        <w:rPr>
+          <w:rFonts w:ascii="Helvetica" w:hAnsi="Helvetica"/>
+        </w:rPr>
+        <w:t xml:space="preserve"> (LG F1 score of ~</w:t>
+      </w:r>
+      <w:proofErr w:type="gramStart"/>
+      <w:r>
+        <w:rPr>
+          <w:rFonts w:ascii="Helvetica" w:hAnsi="Helvetica"/>
+        </w:rPr>
+        <w:t>.79</w:t>
+      </w:r>
+      <w:proofErr w:type="gramEnd"/>
+      <w:r>
+        <w:rPr>
+          <w:rFonts w:ascii="Helvetica" w:hAnsi="Helvetica"/>
+        </w:rPr>
+        <w:t xml:space="preserve"> </w:t>
+      </w:r>
+      <w:proofErr w:type="spellStart"/>
+      <w:r>
+        <w:rPr>
+          <w:rFonts w:ascii="Helvetica" w:hAnsi="Helvetica"/>
+        </w:rPr>
+        <w:t>vs</w:t>
+      </w:r>
+      <w:proofErr w:type="spellEnd"/>
+      <w:r>
+        <w:rPr>
+          <w:rFonts w:ascii="Helvetica" w:hAnsi="Helvetica"/>
+        </w:rPr>
+        <w:t xml:space="preserve"> SVM of ~.74 and KNN of ~.73)</w:t>
+      </w:r>
+      <w:r>
+        <w:rPr>
+          <w:rFonts w:ascii="Helvetica" w:hAnsi="Helvetica"/>
+        </w:rPr>
+        <w:t xml:space="preserve"> while simultaneously having the lowest training/prediction times.</w:t>
+      </w:r>
+      <w:r>
+        <w:rPr>
+          <w:rFonts w:ascii="Helvetica" w:hAnsi="Helvetica"/>
+        </w:rPr>
+        <w:t xml:space="preserve">  LG’s training/prediction times on the whole training set were a combined .004 seconds, while SVM’s were a combined .008 seconds and KNN’s were a combined .006 seconds.</w:t>
       </w:r>
     </w:p>
     <w:p>
@@ -2983,7 +2951,85 @@
           <w:rFonts w:ascii="Helvetica" w:hAnsi="Helvetica"/>
         </w:rPr>
         <w:tab/>
-        <w:t>As briefly discussed above in the section “Training and Evaluating Models”, logistic regression makes binary classifications based on the probability of an outcome.  What does this mean?  Simply, the logistic regression model will take an arbitrary number of inputs and give the probability of an outcome.  Logistic regression will then use the probability score to determine the appropriate label (“yes” or “no”, 0 or 1, “at risk” or “not at risk”, etc.)</w:t>
+        <w:t xml:space="preserve">As briefly discussed above in the section “Training and Evaluating Models”, </w:t>
+      </w:r>
+      <w:r>
+        <w:rPr>
+          <w:rFonts w:ascii="Helvetica" w:hAnsi="Helvetica"/>
+        </w:rPr>
+        <w:t>LG</w:t>
+      </w:r>
+      <w:r>
+        <w:rPr>
+          <w:rFonts w:ascii="Helvetica" w:hAnsi="Helvetica"/>
+        </w:rPr>
+        <w:t xml:space="preserve"> makes binary classifications</w:t>
+      </w:r>
+      <w:r>
+        <w:rPr>
+          <w:rFonts w:ascii="Helvetica" w:hAnsi="Helvetica"/>
+        </w:rPr>
+        <w:t xml:space="preserve"> (yes or no)</w:t>
+      </w:r>
+      <w:r>
+        <w:rPr>
+          <w:rFonts w:ascii="Helvetica" w:hAnsi="Helvetica"/>
+        </w:rPr>
+        <w:t xml:space="preserve"> based on the probability of an outcome.  What does this mean?  Simply, the </w:t>
+      </w:r>
+      <w:r>
+        <w:rPr>
+          <w:rFonts w:ascii="Helvetica" w:hAnsi="Helvetica"/>
+        </w:rPr>
+        <w:t>LG</w:t>
+      </w:r>
+      <w:r>
+        <w:rPr>
+          <w:rFonts w:ascii="Helvetica" w:hAnsi="Helvetica"/>
+        </w:rPr>
+        <w:t xml:space="preserve"> model will </w:t>
+      </w:r>
+      <w:r>
+        <w:rPr>
+          <w:rFonts w:ascii="Helvetica" w:hAnsi="Helvetica"/>
+        </w:rPr>
+        <w:t>look at absences, age, travel times, study times, etc.</w:t>
+      </w:r>
+      <w:r>
+        <w:rPr>
+          <w:rFonts w:ascii="Helvetica" w:hAnsi="Helvetica"/>
+        </w:rPr>
+        <w:t xml:space="preserve"> and give </w:t>
+      </w:r>
+      <w:r>
+        <w:rPr>
+          <w:rFonts w:ascii="Helvetica" w:hAnsi="Helvetica"/>
+        </w:rPr>
+        <w:t>a</w:t>
+      </w:r>
+      <w:r>
+        <w:rPr>
+          <w:rFonts w:ascii="Helvetica" w:hAnsi="Helvetica"/>
+        </w:rPr>
+        <w:t xml:space="preserve"> probability </w:t>
+      </w:r>
+      <w:r>
+        <w:rPr>
+          <w:rFonts w:ascii="Helvetica" w:hAnsi="Helvetica"/>
+        </w:rPr>
+        <w:t>of the student passing or failing</w:t>
+      </w:r>
+      <w:r>
+        <w:rPr>
+          <w:rFonts w:ascii="Helvetica" w:hAnsi="Helvetica"/>
+        </w:rPr>
+        <w:t xml:space="preserve">.  </w:t>
+      </w:r>
+      <w:r>
+        <w:rPr>
+          <w:rFonts w:ascii="Helvetica" w:hAnsi="Helvetica"/>
+        </w:rPr>
+        <w:t>So, if the probability is greater than .5, LG will predict that the student will pass and if the probability is less than .5, LG will predict that student will not pass.</w:t>
       </w:r>
     </w:p>
     <w:p>
@@ -2997,7 +3043,30 @@
           <w:rFonts w:ascii="Helvetica" w:hAnsi="Helvetica"/>
         </w:rPr>
         <w:tab/>
-        <w:t>During the training process, logistic regression will compare the predicted label against the actual label</w:t>
+      </w:r>
+      <w:r>
+        <w:rPr>
+          <w:rFonts w:ascii="Helvetica" w:hAnsi="Helvetica"/>
+        </w:rPr>
+        <w:t>When the LG model is learning it will compare it’s prediction of pass or fail with the actual result from the dataset it’s learning from. LG</w:t>
+      </w:r>
+      <w:r>
+        <w:rPr>
+          <w:rFonts w:ascii="Helvetica" w:hAnsi="Helvetica"/>
+        </w:rPr>
+        <w:t xml:space="preserve"> does this in order </w:t>
+      </w:r>
+      <w:r>
+        <w:rPr>
+          <w:rFonts w:ascii="Helvetica" w:hAnsi="Helvetica"/>
+        </w:rPr>
+        <w:t>to find the best</w:t>
+      </w:r>
+      <w:r>
+        <w:rPr>
+          <w:rFonts w:ascii="Helvetica" w:hAnsi="Helvetica"/>
+        </w:rPr>
+        <w:t xml:space="preserve"> way to</w:t>
       </w:r>
       <w:r>
         <w:rPr>
@@ -3009,7 +3078,73 @@
         <w:rPr>
           <w:rFonts w:ascii="Helvetica" w:hAnsi="Helvetica"/>
         </w:rPr>
-        <w:t>from the “training” data (or the subset of the dataset that we use to teach, or train, the model</w:t>
+        <w:t>predict whether a student will pass or fail</w:t>
+      </w:r>
+      <w:r>
+        <w:rPr>
+          <w:rFonts w:ascii="Helvetica" w:hAnsi="Helvetica"/>
+        </w:rPr>
+        <w:t xml:space="preserve">.  So </w:t>
+      </w:r>
+      <w:r>
+        <w:rPr>
+          <w:rFonts w:ascii="Helvetica" w:hAnsi="Helvetica"/>
+        </w:rPr>
+        <w:t xml:space="preserve">LG </w:t>
+      </w:r>
+      <w:r>
+        <w:rPr>
+          <w:rFonts w:ascii="Helvetica" w:hAnsi="Helvetica"/>
+        </w:rPr>
+        <w:t xml:space="preserve">will </w:t>
+      </w:r>
+      <w:r>
+        <w:rPr>
+          <w:rFonts w:ascii="Helvetica" w:hAnsi="Helvetica"/>
+        </w:rPr>
+        <w:t>go through the data</w:t>
+      </w:r>
+      <w:r>
+        <w:rPr>
+          <w:rFonts w:ascii="Helvetica" w:hAnsi="Helvetica"/>
+        </w:rPr>
+        <w:t xml:space="preserve"> constantly compa</w:t>
+      </w:r>
+      <w:r>
+        <w:rPr>
+          <w:rFonts w:ascii="Helvetica" w:hAnsi="Helvetica"/>
+        </w:rPr>
+        <w:t>ring</w:t>
+      </w:r>
+      <w:r>
+        <w:rPr>
+          <w:rFonts w:ascii="Helvetica" w:hAnsi="Helvetica"/>
+        </w:rPr>
+        <w:t xml:space="preserve"> it’s predictions with the actual </w:t>
+      </w:r>
+      <w:r>
+        <w:rPr>
+          <w:rFonts w:ascii="Helvetica" w:hAnsi="Helvetica"/>
+        </w:rPr>
+        <w:t>results</w:t>
+      </w:r>
+      <w:r>
+        <w:rPr>
+          <w:rFonts w:ascii="Helvetica" w:hAnsi="Helvetica"/>
+        </w:rPr>
+        <w:t xml:space="preserve"> and make adjustments until the best </w:t>
+      </w:r>
+      <w:r>
+        <w:rPr>
+          <w:rFonts w:ascii="Helvetica" w:hAnsi="Helvetica"/>
+        </w:rPr>
+        <w:t>method of predicting</w:t>
+      </w:r>
+      <w:r>
+        <w:rPr>
+          <w:rFonts w:ascii="Helvetica" w:hAnsi="Helvetica"/>
+        </w:rPr>
+        <w:t xml:space="preserve"> is found</w:t>
       </w:r>
       <w:r>
         <w:rPr>
@@ -3017,6 +3152,116 @@
         </w:rPr>
         <w:t>.</w:t>
       </w:r>
+    </w:p>
+    <w:p>
+      <w:pPr>
+        <w:rPr>
+          <w:rFonts w:ascii="Helvetica" w:hAnsi="Helvetica"/>
+        </w:rPr>
+      </w:pPr>
+      <w:r>
+        <w:rPr>
+          <w:rFonts w:ascii="Helvetica" w:hAnsi="Helvetica"/>
+        </w:rPr>
+        <w:tab/>
+        <w:t xml:space="preserve">After the </w:t>
+      </w:r>
+      <w:r>
+        <w:rPr>
+          <w:rFonts w:ascii="Helvetica" w:hAnsi="Helvetica"/>
+        </w:rPr>
+        <w:t>learning phase</w:t>
+      </w:r>
+      <w:r>
+        <w:rPr>
+          <w:rFonts w:ascii="Helvetica" w:hAnsi="Helvetica"/>
+        </w:rPr>
+        <w:t xml:space="preserve"> is complete we test the </w:t>
+      </w:r>
+      <w:r>
+        <w:rPr>
+          <w:rFonts w:ascii="Helvetica" w:hAnsi="Helvetica"/>
+        </w:rPr>
+        <w:t>method the LG model</w:t>
+      </w:r>
+      <w:r>
+        <w:rPr>
+          <w:rFonts w:ascii="Helvetica" w:hAnsi="Helvetica"/>
+        </w:rPr>
+        <w:t xml:space="preserve"> found against a </w:t>
+      </w:r>
+      <w:r>
+        <w:rPr>
+          <w:rFonts w:ascii="Helvetica" w:hAnsi="Helvetica"/>
+        </w:rPr>
+        <w:t xml:space="preserve">small portion of the data </w:t>
+      </w:r>
+      <w:r>
+        <w:rPr>
+          <w:rFonts w:ascii="Helvetica" w:hAnsi="Helvetica"/>
+        </w:rPr>
+        <w:t xml:space="preserve">that was removed from the dataset before </w:t>
+      </w:r>
+      <w:r>
+        <w:rPr>
+          <w:rFonts w:ascii="Helvetica" w:hAnsi="Helvetica"/>
+        </w:rPr>
+        <w:t>we began the learning process</w:t>
+      </w:r>
+      <w:r>
+        <w:rPr>
+          <w:rFonts w:ascii="Helvetica" w:hAnsi="Helvetica"/>
+        </w:rPr>
+        <w:t xml:space="preserve">.  The purpose </w:t>
+      </w:r>
+      <w:r>
+        <w:rPr>
+          <w:rFonts w:ascii="Helvetica" w:hAnsi="Helvetica"/>
+        </w:rPr>
+        <w:t>of</w:t>
+      </w:r>
+      <w:r>
+        <w:rPr>
+          <w:rFonts w:ascii="Helvetica" w:hAnsi="Helvetica"/>
+        </w:rPr>
+        <w:t xml:space="preserve"> this is to make sure that we haven’t </w:t>
+      </w:r>
+      <w:r>
+        <w:rPr>
+          <w:rFonts w:ascii="Helvetica" w:hAnsi="Helvetica"/>
+        </w:rPr>
+        <w:t>manipulated the model to return results that make the model seem accurate</w:t>
+      </w:r>
+      <w:r>
+        <w:rPr>
+          <w:rFonts w:ascii="Helvetica" w:hAnsi="Helvetica"/>
+        </w:rPr>
+        <w:t xml:space="preserve"> (more simply, we haven’t fixed the </w:t>
+      </w:r>
+      <w:r>
+        <w:rPr>
+          <w:rFonts w:ascii="Helvetica" w:hAnsi="Helvetica"/>
+        </w:rPr>
+        <w:t>predictions</w:t>
+      </w:r>
+      <w:r>
+        <w:rPr>
+          <w:rFonts w:ascii="Helvetica" w:hAnsi="Helvetica"/>
+        </w:rPr>
+        <w:t xml:space="preserve"> to agree with the real </w:t>
+      </w:r>
+      <w:r>
+        <w:rPr>
+          <w:rFonts w:ascii="Helvetica" w:hAnsi="Helvetica"/>
+        </w:rPr>
+        <w:t>results</w:t>
+      </w:r>
+      <w:r>
+        <w:rPr>
+          <w:rFonts w:ascii="Helvetica" w:hAnsi="Helvetica"/>
+        </w:rPr>
+        <w:t>.</w:t>
+      </w:r>
       <w:r>
         <w:rPr>
           <w:rFonts w:ascii="Helvetica" w:hAnsi="Helvetica"/>
@@ -3027,75 +3272,57 @@
         <w:rPr>
           <w:rFonts w:ascii="Helvetica" w:hAnsi="Helvetica"/>
         </w:rPr>
-        <w:t xml:space="preserve">  The model does this in order </w:t>
-      </w:r>
-      <w:r>
-        <w:rPr>
-          <w:rFonts w:ascii="Helvetica" w:hAnsi="Helvetica"/>
-        </w:rPr>
-        <w:t>to find the best predictions.  So logistic regression will iterate through the dataset constantly comparing it’s predictions with the actual label and make adjustments until the best model is found (the model with the best predictions accuracy.)</w:t>
-      </w:r>
-    </w:p>
-    <w:p>
-      <w:pPr>
-        <w:rPr>
-          <w:rFonts w:ascii="Helvetica" w:hAnsi="Helvetica"/>
-        </w:rPr>
-      </w:pPr>
-      <w:r>
-        <w:rPr>
-          <w:rFonts w:ascii="Helvetica" w:hAnsi="Helvetica"/>
-        </w:rPr>
-        <w:tab/>
-        <w:t xml:space="preserve">After the training process is complete we test the best logistic regression model we found against a test set that was removed from the dataset before training.  The purpose </w:t>
-      </w:r>
-      <w:r>
-        <w:rPr>
-          <w:rFonts w:ascii="Helvetica" w:hAnsi="Helvetica"/>
-        </w:rPr>
-        <w:t>of</w:t>
-      </w:r>
-      <w:r>
-        <w:rPr>
-          <w:rFonts w:ascii="Helvetica" w:hAnsi="Helvetica"/>
-        </w:rPr>
-        <w:t xml:space="preserve"> this is to make sure that we haven’t over fit </w:t>
-      </w:r>
-      <w:r>
-        <w:rPr>
-          <w:rFonts w:ascii="Helvetica" w:hAnsi="Helvetica"/>
-        </w:rPr>
-        <w:t>our</w:t>
-      </w:r>
-      <w:r>
-        <w:rPr>
-          <w:rFonts w:ascii="Helvetica" w:hAnsi="Helvetica"/>
-        </w:rPr>
-        <w:t xml:space="preserve"> data</w:t>
-      </w:r>
-      <w:r>
-        <w:rPr>
-          <w:rFonts w:ascii="Helvetica" w:hAnsi="Helvetica"/>
-        </w:rPr>
-        <w:t xml:space="preserve"> (more simply, we haven’t fixed the outcomes to agree with the real labels</w:t>
-      </w:r>
-      <w:r>
-        <w:rPr>
-          <w:rFonts w:ascii="Helvetica" w:hAnsi="Helvetica"/>
-        </w:rPr>
-        <w:t>.</w:t>
-      </w:r>
-      <w:r>
-        <w:rPr>
-          <w:rFonts w:ascii="Helvetica" w:hAnsi="Helvetica"/>
-        </w:rPr>
-        <w:t>)</w:t>
-      </w:r>
-      <w:r>
-        <w:rPr>
-          <w:rFonts w:ascii="Helvetica" w:hAnsi="Helvetica"/>
-        </w:rPr>
-        <w:t xml:space="preserve">  If the test set produces a reasonable accuracy score we can begin the process of introducing new data and using the best logistic regression model to make real world predictions.</w:t>
+        <w:t xml:space="preserve">  This works by passing this portion of the data through the same method, looking at absences, age, travel times, etc. and then giving the probability of whether or not the students represented in this portion of the data pass or fail.  If this</w:t>
+      </w:r>
+      <w:r>
+        <w:rPr>
+          <w:rFonts w:ascii="Helvetica" w:hAnsi="Helvetica"/>
+        </w:rPr>
+        <w:t xml:space="preserve"> test produces a reasonable accuracy score we can begin the process of in</w:t>
+      </w:r>
+      <w:bookmarkStart w:id="0" w:name="_GoBack"/>
+      <w:bookmarkEnd w:id="0"/>
+      <w:r>
+        <w:rPr>
+          <w:rFonts w:ascii="Helvetica" w:hAnsi="Helvetica"/>
+        </w:rPr>
+        <w:t>troducing new data and using the</w:t>
+      </w:r>
+      <w:r>
+        <w:rPr>
+          <w:rFonts w:ascii="Helvetica" w:hAnsi="Helvetica"/>
+        </w:rPr>
+        <w:t xml:space="preserve"> method the</w:t>
+      </w:r>
+      <w:r>
+        <w:rPr>
+          <w:rFonts w:ascii="Helvetica" w:hAnsi="Helvetica"/>
+        </w:rPr>
+        <w:t xml:space="preserve"> </w:t>
+      </w:r>
+      <w:r>
+        <w:rPr>
+          <w:rFonts w:ascii="Helvetica" w:hAnsi="Helvetica"/>
+        </w:rPr>
+        <w:t>LG</w:t>
+      </w:r>
+      <w:r>
+        <w:rPr>
+          <w:rFonts w:ascii="Helvetica" w:hAnsi="Helvetica"/>
+        </w:rPr>
+        <w:t xml:space="preserve"> model </w:t>
+      </w:r>
+      <w:r>
+        <w:rPr>
+          <w:rFonts w:ascii="Helvetica" w:hAnsi="Helvetica"/>
+        </w:rPr>
+        <w:t xml:space="preserve">found </w:t>
+      </w:r>
+      <w:r>
+        <w:rPr>
+          <w:rFonts w:ascii="Helvetica" w:hAnsi="Helvetica"/>
+        </w:rPr>
+        <w:t>to make real world predictions.</w:t>
       </w:r>
     </w:p>
     <w:sectPr>

</xml_diff>

<commit_message>
Update weaknesses & strengths for SVMs & KNN.  Add image & source for LG prob curve.
</commit_message>
<xml_diff>
--- a/intervention/Building a Student Intervention System.docx
+++ b/intervention/Building a Student Intervention System.docx
@@ -1201,11 +1201,19 @@
           <w:rFonts w:ascii="Helvetica" w:hAnsi="Helvetica"/>
         </w:rPr>
       </w:pPr>
-      <w:r>
-        <w:rPr>
-          <w:rFonts w:ascii="Helvetica" w:hAnsi="Helvetica"/>
-        </w:rPr>
-        <w:t xml:space="preserve">A strength of </w:t>
+      <w:proofErr w:type="gramStart"/>
+      <w:r>
+        <w:rPr>
+          <w:rFonts w:ascii="Helvetica" w:hAnsi="Helvetica"/>
+        </w:rPr>
+        <w:t>A strength</w:t>
+      </w:r>
+      <w:proofErr w:type="gramEnd"/>
+      <w:r>
+        <w:rPr>
+          <w:rFonts w:ascii="Helvetica" w:hAnsi="Helvetica"/>
+        </w:rPr>
+        <w:t xml:space="preserve"> of </w:t>
       </w:r>
       <w:r>
         <w:rPr>
@@ -1223,7 +1231,7 @@
         <w:rPr>
           <w:rFonts w:ascii="Helvetica" w:hAnsi="Helvetica"/>
         </w:rPr>
-        <w:t>focus on correctly classifying data before any other optimizations.  This allows SVMs to generalize fairly well.</w:t>
+        <w:t>are effective when there are a lot of features to take into account in order to allow the model to learn &amp; make accurate predictions.  SVMs are also versatile because they make use of kernel functions.</w:t>
       </w:r>
     </w:p>
     <w:p>
@@ -1306,7 +1314,49 @@
         <w:rPr>
           <w:rFonts w:ascii="Helvetica" w:hAnsi="Helvetica"/>
         </w:rPr>
-        <w:t xml:space="preserve">)  Two other potential weakness of SVMs are, 1) the dataset has to be linearly separable (although there are techniques that can be used to resolve this issue) and 2) the proper use of a kernel function.  </w:t>
+        <w:t xml:space="preserve">)  </w:t>
+      </w:r>
+      <w:r>
+        <w:rPr>
+          <w:rFonts w:ascii="Helvetica" w:hAnsi="Helvetica"/>
+        </w:rPr>
+        <w:t>Another</w:t>
+      </w:r>
+      <w:r>
+        <w:rPr>
+          <w:rFonts w:ascii="Helvetica" w:hAnsi="Helvetica"/>
+        </w:rPr>
+        <w:t xml:space="preserve"> potential weakness of SVMs </w:t>
+      </w:r>
+      <w:r>
+        <w:rPr>
+          <w:rFonts w:ascii="Helvetica" w:hAnsi="Helvetica"/>
+        </w:rPr>
+        <w:t>is the proper use of</w:t>
+      </w:r>
+      <w:r>
+        <w:rPr>
+          <w:rFonts w:ascii="Helvetica" w:hAnsi="Helvetica"/>
+        </w:rPr>
+        <w:t xml:space="preserve"> kernel function</w:t>
+      </w:r>
+      <w:r>
+        <w:rPr>
+          <w:rFonts w:ascii="Helvetica" w:hAnsi="Helvetica"/>
+        </w:rPr>
+        <w:t>s, which gives SVMs</w:t>
+      </w:r>
+      <w:r>
+        <w:rPr>
+          <w:rFonts w:ascii="Helvetica" w:hAnsi="Helvetica"/>
+        </w:rPr>
+        <w:t xml:space="preserve"> their versatility</w:t>
+      </w:r>
+      <w:r>
+        <w:rPr>
+          <w:rFonts w:ascii="Helvetica" w:hAnsi="Helvetica"/>
+        </w:rPr>
+        <w:t xml:space="preserve">.  </w:t>
       </w:r>
       <w:r>
         <w:rPr>
@@ -1337,13 +1387,6 @@
         <w:tab/>
         <w:t>This model was chosen because it prioritizes correct classification above all else.  Given the desire to correctly classify students in need of intervention, the SVM model seemed to be a viable candidate.</w:t>
       </w:r>
-    </w:p>
-    <w:p>
-      <w:pPr>
-        <w:rPr>
-          <w:rFonts w:ascii="Helvetica" w:hAnsi="Helvetica"/>
-        </w:rPr>
-      </w:pPr>
     </w:p>
     <w:p>
       <w:pPr>
@@ -2124,13 +2167,31 @@
         <w:rPr>
           <w:rFonts w:ascii="Helvetica" w:hAnsi="Helvetica"/>
         </w:rPr>
-        <w:t xml:space="preserve"> is that the model</w:t>
-      </w:r>
-      <w:r>
-        <w:rPr>
-          <w:rFonts w:ascii="Helvetica" w:hAnsi="Helvetica"/>
-        </w:rPr>
-        <w:t xml:space="preserve"> scales well with larger datasets.  KNN is also a simple algorithm, which can put less demand on resources.</w:t>
+        <w:t xml:space="preserve"> is that </w:t>
+      </w:r>
+      <w:r>
+        <w:rPr>
+          <w:rFonts w:ascii="Helvetica" w:hAnsi="Helvetica"/>
+        </w:rPr>
+        <w:t xml:space="preserve">it </w:t>
+      </w:r>
+      <w:r>
+        <w:rPr>
+          <w:rFonts w:ascii="Helvetica" w:hAnsi="Helvetica"/>
+        </w:rPr>
+        <w:t>is a simple algorithm, which can put less demand on resources</w:t>
+      </w:r>
+      <w:r>
+        <w:rPr>
+          <w:rFonts w:ascii="Helvetica" w:hAnsi="Helvetica"/>
+        </w:rPr>
+        <w:t xml:space="preserve"> at least during the learning phase</w:t>
+      </w:r>
+      <w:r>
+        <w:rPr>
+          <w:rFonts w:ascii="Helvetica" w:hAnsi="Helvetica"/>
+        </w:rPr>
+        <w:t>.</w:t>
       </w:r>
     </w:p>
     <w:p>
@@ -2145,7 +2206,58 @@
           <w:rFonts w:ascii="Helvetica" w:hAnsi="Helvetica"/>
         </w:rPr>
         <w:tab/>
-        <w:t>Picking k in KNN can be tricky.  Using the correct k (or the number of nearest data points to compare to) can be a somewhat difficult process and using the incorrect k can lead to poor predictions.  KNN also assumes that near points are similar; this might not be necessarily true and may lead to incorrect classifications.  KNN also requires using the correct distance function for a given problem, not all distance functions will work well in various domains and choosing the wrong one can a have negative impact on classification.</w:t>
+        <w:t xml:space="preserve">Picking </w:t>
+      </w:r>
+      <w:r>
+        <w:rPr>
+          <w:rFonts w:ascii="Helvetica" w:hAnsi="Helvetica"/>
+        </w:rPr>
+        <w:t xml:space="preserve">the </w:t>
+      </w:r>
+      <w:r>
+        <w:rPr>
+          <w:rFonts w:ascii="Helvetica" w:hAnsi="Helvetica"/>
+          <w:i/>
+        </w:rPr>
+        <w:t>k</w:t>
+      </w:r>
+      <w:r>
+        <w:rPr>
+          <w:rFonts w:ascii="Helvetica" w:hAnsi="Helvetica"/>
+        </w:rPr>
+        <w:t xml:space="preserve"> in KNN can be tricky.  Using the correct </w:t>
+      </w:r>
+      <w:r>
+        <w:rPr>
+          <w:rFonts w:ascii="Helvetica" w:hAnsi="Helvetica"/>
+          <w:i/>
+        </w:rPr>
+        <w:t>k</w:t>
+      </w:r>
+      <w:r>
+        <w:rPr>
+          <w:rFonts w:ascii="Helvetica" w:hAnsi="Helvetica"/>
+        </w:rPr>
+        <w:t xml:space="preserve"> (or the number of nearest data points to compare to) can be a somewhat difficult process and using the incorrect </w:t>
+      </w:r>
+      <w:r>
+        <w:rPr>
+          <w:rFonts w:ascii="Helvetica" w:hAnsi="Helvetica"/>
+          <w:i/>
+        </w:rPr>
+        <w:t>k</w:t>
+      </w:r>
+      <w:r>
+        <w:rPr>
+          <w:rFonts w:ascii="Helvetica" w:hAnsi="Helvetica"/>
+        </w:rPr>
+        <w:t xml:space="preserve"> can lead to poor predictions.  KNN also assumes that near points are similar; this might not be necessarily true and may lead to incorrect classifications.  KNN also requires using the correct distance function for a given problem, not all distance functions will work well in various domains and choosing the wrong one can a have negative impact on classification.</w:t>
+      </w:r>
+      <w:r>
+        <w:rPr>
+          <w:rFonts w:ascii="Helvetica" w:hAnsi="Helvetica"/>
+        </w:rPr>
+        <w:t xml:space="preserve">  Finally, even though KNN is a simple model it is a “lazy learner” (which means it defers computations until it absolutely has to), this ends up having a high cost in terms of computation time when making predictions.</w:t>
       </w:r>
     </w:p>
     <w:p>
@@ -3038,6 +3150,162 @@
           <w:rFonts w:ascii="Helvetica" w:hAnsi="Helvetica"/>
         </w:rPr>
       </w:pPr>
+    </w:p>
+    <w:p>
+      <w:pPr>
+        <w:rPr>
+          <w:rFonts w:ascii="Helvetica" w:hAnsi="Helvetica"/>
+        </w:rPr>
+      </w:pPr>
+      <w:r>
+        <w:rPr>
+          <w:rFonts w:ascii="Helvetica" w:hAnsi="Helvetica"/>
+        </w:rPr>
+        <w:tab/>
+        <w:t>A good example from Wikipedia that is relevant to this topic is displayed in the image below:</w:t>
+      </w:r>
+    </w:p>
+    <w:p>
+      <w:pPr>
+        <w:rPr>
+          <w:rFonts w:ascii="Helvetica" w:hAnsi="Helvetica"/>
+        </w:rPr>
+      </w:pPr>
+    </w:p>
+    <w:p>
+      <w:pPr>
+        <w:rPr>
+          <w:rFonts w:ascii="Helvetica" w:hAnsi="Helvetica"/>
+        </w:rPr>
+      </w:pPr>
+      <w:r>
+        <w:rPr>
+          <w:rFonts w:ascii="Helvetica" w:hAnsi="Helvetica"/>
+          <w:noProof/>
+        </w:rPr>
+        <w:drawing>
+          <wp:inline distT="0" distB="0" distL="0" distR="0" wp14:anchorId="7F428D1D" wp14:editId="60CA19F3">
+            <wp:extent cx="5486400" cy="3978408"/>
+            <wp:effectExtent l="0" t="0" r="0" b="9525"/>
+            <wp:docPr id="1" name="Picture 1"/>
+            <wp:cNvGraphicFramePr>
+              <a:graphicFrameLocks xmlns:a="http://schemas.openxmlformats.org/drawingml/2006/main" noChangeAspect="1"/>
+            </wp:cNvGraphicFramePr>
+            <a:graphic xmlns:a="http://schemas.openxmlformats.org/drawingml/2006/main">
+              <a:graphicData uri="http://schemas.openxmlformats.org/drawingml/2006/picture">
+                <pic:pic xmlns:pic="http://schemas.openxmlformats.org/drawingml/2006/picture">
+                  <pic:nvPicPr>
+                    <pic:cNvPr id="0" name="Picture 1"/>
+                    <pic:cNvPicPr>
+                      <a:picLocks noChangeAspect="1" noChangeArrowheads="1"/>
+                    </pic:cNvPicPr>
+                  </pic:nvPicPr>
+                  <pic:blipFill>
+                    <a:blip r:embed="rId6">
+                      <a:extLst>
+                        <a:ext uri="{28A0092B-C50C-407E-A947-70E740481C1C}">
+                          <a14:useLocalDpi xmlns:a14="http://schemas.microsoft.com/office/drawing/2010/main" val="0"/>
+                        </a:ext>
+                      </a:extLst>
+                    </a:blip>
+                    <a:srcRect/>
+                    <a:stretch>
+                      <a:fillRect/>
+                    </a:stretch>
+                  </pic:blipFill>
+                  <pic:spPr bwMode="auto">
+                    <a:xfrm>
+                      <a:off x="0" y="0"/>
+                      <a:ext cx="5486400" cy="3978408"/>
+                    </a:xfrm>
+                    <a:prstGeom prst="rect">
+                      <a:avLst/>
+                    </a:prstGeom>
+                    <a:noFill/>
+                    <a:ln>
+                      <a:noFill/>
+                    </a:ln>
+                  </pic:spPr>
+                </pic:pic>
+              </a:graphicData>
+            </a:graphic>
+          </wp:inline>
+        </w:drawing>
+      </w:r>
+    </w:p>
+    <w:p>
+      <w:pPr>
+        <w:rPr>
+          <w:rFonts w:ascii="Helvetica" w:hAnsi="Helvetica"/>
+          <w:sz w:val="20"/>
+        </w:rPr>
+      </w:pPr>
+      <w:proofErr w:type="gramStart"/>
+      <w:r>
+        <w:rPr>
+          <w:rFonts w:ascii="Helvetica" w:hAnsi="Helvetica"/>
+          <w:sz w:val="20"/>
+        </w:rPr>
+        <w:t>source</w:t>
+      </w:r>
+      <w:proofErr w:type="gramEnd"/>
+      <w:r>
+        <w:rPr>
+          <w:rFonts w:ascii="Helvetica" w:hAnsi="Helvetica"/>
+          <w:sz w:val="20"/>
+        </w:rPr>
+        <w:t xml:space="preserve">: </w:t>
+      </w:r>
+      <w:hyperlink r:id="rId7" w:anchor="Example:_Probability_of_passing_an_exam_versus_hours_of_study" w:history="1">
+        <w:r>
+          <w:rPr>
+            <w:rStyle w:val="Hyperlink"/>
+            <w:rFonts w:ascii="Helvetica" w:hAnsi="Helvetica"/>
+            <w:sz w:val="14"/>
+          </w:rPr>
+          <w:t>https://en.wikipedia.org/wiki/Logistic_regression - Example:_</w:t>
+        </w:r>
+        <w:proofErr w:type="spellStart"/>
+        <w:r>
+          <w:rPr>
+            <w:rStyle w:val="Hyperlink"/>
+            <w:rFonts w:ascii="Helvetica" w:hAnsi="Helvetica"/>
+            <w:sz w:val="14"/>
+          </w:rPr>
+          <w:t>Probability_of_passing_an_exam_versus_hours_of_study</w:t>
+        </w:r>
+        <w:proofErr w:type="spellEnd"/>
+      </w:hyperlink>
+    </w:p>
+    <w:p>
+      <w:pPr>
+        <w:rPr>
+          <w:rFonts w:ascii="Helvetica" w:hAnsi="Helvetica"/>
+        </w:rPr>
+      </w:pPr>
+    </w:p>
+    <w:p>
+      <w:pPr>
+        <w:rPr>
+          <w:rFonts w:ascii="Helvetica" w:hAnsi="Helvetica"/>
+        </w:rPr>
+      </w:pPr>
+      <w:r>
+        <w:rPr>
+          <w:rFonts w:ascii="Helvetica" w:hAnsi="Helvetica"/>
+        </w:rPr>
+        <w:tab/>
+        <w:t>What we see in the above image is the probability curve of the likelihood of a group of students passing a test given the number of hours the students study.  Every data point that is greater that .5 on the blue curve will be given a value of 1.00.  While every point that is less than .5 on the same curve will be given a value of 0.00.  This is the binary classification referenced in the “Training and Evaluation” section.</w:t>
+      </w:r>
+      <w:bookmarkStart w:id="0" w:name="_GoBack"/>
+      <w:bookmarkEnd w:id="0"/>
+    </w:p>
+    <w:p>
+      <w:pPr>
+        <w:rPr>
+          <w:rFonts w:ascii="Helvetica" w:hAnsi="Helvetica"/>
+        </w:rPr>
+      </w:pPr>
       <w:r>
         <w:rPr>
           <w:rFonts w:ascii="Helvetica" w:hAnsi="Helvetica"/>
@@ -3278,15 +3546,7 @@
         <w:rPr>
           <w:rFonts w:ascii="Helvetica" w:hAnsi="Helvetica"/>
         </w:rPr>
-        <w:t xml:space="preserve"> test produces a reasonable accuracy score we can begin the process of in</w:t>
-      </w:r>
-      <w:bookmarkStart w:id="0" w:name="_GoBack"/>
-      <w:bookmarkEnd w:id="0"/>
-      <w:r>
-        <w:rPr>
-          <w:rFonts w:ascii="Helvetica" w:hAnsi="Helvetica"/>
-        </w:rPr>
-        <w:t>troducing new data and using the</w:t>
+        <w:t xml:space="preserve"> test produces a reasonable accuracy score we can begin the process of introducing new data and using the</w:t>
       </w:r>
       <w:r>
         <w:rPr>
@@ -3878,6 +4138,44 @@
       </w:tcPr>
     </w:tblStylePr>
   </w:style>
+  <w:style w:type="paragraph" w:styleId="BalloonText">
+    <w:name w:val="Balloon Text"/>
+    <w:basedOn w:val="Normal"/>
+    <w:link w:val="BalloonTextChar"/>
+    <w:uiPriority w:val="99"/>
+    <w:semiHidden/>
+    <w:unhideWhenUsed/>
+    <w:rsid w:val="00E04EB0"/>
+    <w:rPr>
+      <w:rFonts w:ascii="Lucida Grande" w:hAnsi="Lucida Grande"/>
+      <w:sz w:val="18"/>
+      <w:szCs w:val="18"/>
+    </w:rPr>
+  </w:style>
+  <w:style w:type="character" w:customStyle="1" w:styleId="BalloonTextChar">
+    <w:name w:val="Balloon Text Char"/>
+    <w:basedOn w:val="DefaultParagraphFont"/>
+    <w:link w:val="BalloonText"/>
+    <w:uiPriority w:val="99"/>
+    <w:semiHidden/>
+    <w:rsid w:val="00E04EB0"/>
+    <w:rPr>
+      <w:rFonts w:ascii="Lucida Grande" w:hAnsi="Lucida Grande"/>
+      <w:sz w:val="18"/>
+      <w:szCs w:val="18"/>
+    </w:rPr>
+  </w:style>
+  <w:style w:type="character" w:styleId="Hyperlink">
+    <w:name w:val="Hyperlink"/>
+    <w:basedOn w:val="DefaultParagraphFont"/>
+    <w:uiPriority w:val="99"/>
+    <w:unhideWhenUsed/>
+    <w:rsid w:val="00E04EB0"/>
+    <w:rPr>
+      <w:color w:val="0000FF" w:themeColor="hyperlink"/>
+      <w:u w:val="single"/>
+    </w:rPr>
+  </w:style>
 </w:styles>
 </file>
 
@@ -4186,6 +4484,44 @@
         </w:tcBorders>
       </w:tcPr>
     </w:tblStylePr>
+  </w:style>
+  <w:style w:type="paragraph" w:styleId="BalloonText">
+    <w:name w:val="Balloon Text"/>
+    <w:basedOn w:val="Normal"/>
+    <w:link w:val="BalloonTextChar"/>
+    <w:uiPriority w:val="99"/>
+    <w:semiHidden/>
+    <w:unhideWhenUsed/>
+    <w:rsid w:val="00E04EB0"/>
+    <w:rPr>
+      <w:rFonts w:ascii="Lucida Grande" w:hAnsi="Lucida Grande"/>
+      <w:sz w:val="18"/>
+      <w:szCs w:val="18"/>
+    </w:rPr>
+  </w:style>
+  <w:style w:type="character" w:customStyle="1" w:styleId="BalloonTextChar">
+    <w:name w:val="Balloon Text Char"/>
+    <w:basedOn w:val="DefaultParagraphFont"/>
+    <w:link w:val="BalloonText"/>
+    <w:uiPriority w:val="99"/>
+    <w:semiHidden/>
+    <w:rsid w:val="00E04EB0"/>
+    <w:rPr>
+      <w:rFonts w:ascii="Lucida Grande" w:hAnsi="Lucida Grande"/>
+      <w:sz w:val="18"/>
+      <w:szCs w:val="18"/>
+    </w:rPr>
+  </w:style>
+  <w:style w:type="character" w:styleId="Hyperlink">
+    <w:name w:val="Hyperlink"/>
+    <w:basedOn w:val="DefaultParagraphFont"/>
+    <w:uiPriority w:val="99"/>
+    <w:unhideWhenUsed/>
+    <w:rsid w:val="00E04EB0"/>
+    <w:rPr>
+      <w:color w:val="0000FF" w:themeColor="hyperlink"/>
+      <w:u w:val="single"/>
+    </w:rPr>
   </w:style>
 </w:styles>
 </file>

</xml_diff>

<commit_message>
Update logistic regression section.
</commit_message>
<xml_diff>
--- a/intervention/Building a Student Intervention System.docx
+++ b/intervention/Building a Student Intervention System.docx
@@ -388,7 +388,31 @@
         <w:rPr>
           <w:rFonts w:ascii="Helvetica" w:hAnsi="Helvetica"/>
         </w:rPr>
-        <w:t xml:space="preserve"> are binary classifications based on the probability of an outcome.  In this instance &lt; .5 we would assign the label of “at risk” and &gt; .5 we would assign the label “not at risk”.</w:t>
+        <w:t xml:space="preserve"> are binary classifications based on the probability of an outcome.  In this instance &lt; .5 </w:t>
+      </w:r>
+      <w:r>
+        <w:rPr>
+          <w:rFonts w:ascii="Helvetica" w:hAnsi="Helvetica"/>
+        </w:rPr>
+        <w:t>LG will predict the student will fail</w:t>
+      </w:r>
+      <w:r>
+        <w:rPr>
+          <w:rFonts w:ascii="Helvetica" w:hAnsi="Helvetica"/>
+        </w:rPr>
+        <w:t xml:space="preserve"> and &gt; .5 </w:t>
+      </w:r>
+      <w:r>
+        <w:rPr>
+          <w:rFonts w:ascii="Helvetica" w:hAnsi="Helvetica"/>
+        </w:rPr>
+        <w:t>LG will predict the student will pass</w:t>
+      </w:r>
+      <w:r>
+        <w:rPr>
+          <w:rFonts w:ascii="Helvetica" w:hAnsi="Helvetica"/>
+        </w:rPr>
+        <w:t>.</w:t>
       </w:r>
     </w:p>
     <w:p>
@@ -402,7 +426,31 @@
         <w:rPr>
           <w:rFonts w:ascii="Helvetica" w:hAnsi="Helvetica"/>
         </w:rPr>
-        <w:t xml:space="preserve">Logistic regression is fast and good at defining two different classes (again the classification occurs based </w:t>
+        <w:t>Logistic regression is</w:t>
+      </w:r>
+      <w:r>
+        <w:rPr>
+          <w:rFonts w:ascii="Helvetica" w:hAnsi="Helvetica"/>
+        </w:rPr>
+        <w:t xml:space="preserve"> a</w:t>
+      </w:r>
+      <w:r>
+        <w:rPr>
+          <w:rFonts w:ascii="Helvetica" w:hAnsi="Helvetica"/>
+        </w:rPr>
+        <w:t xml:space="preserve"> fast </w:t>
+      </w:r>
+      <w:r>
+        <w:rPr>
+          <w:rFonts w:ascii="Helvetica" w:hAnsi="Helvetica"/>
+        </w:rPr>
+        <w:t xml:space="preserve">model </w:t>
+      </w:r>
+      <w:r>
+        <w:rPr>
+          <w:rFonts w:ascii="Helvetica" w:hAnsi="Helvetica"/>
+        </w:rPr>
+        <w:t xml:space="preserve">and good at defining two different classes (again the classification occurs based </w:t>
       </w:r>
       <w:r>
         <w:rPr>
@@ -429,7 +477,33 @@
           <w:rFonts w:ascii="Helvetica" w:hAnsi="Helvetica"/>
         </w:rPr>
         <w:tab/>
-        <w:t>Logistic regression is prone to overfitting if it is not properly regularized, choosing the proper regularization value can be tricky (however, most libraries that implement logistic regression automate much of this process.)</w:t>
+        <w:t>Logistic regression</w:t>
+      </w:r>
+      <w:r>
+        <w:rPr>
+          <w:rFonts w:ascii="Helvetica" w:hAnsi="Helvetica"/>
+        </w:rPr>
+        <w:t>, however,</w:t>
+      </w:r>
+      <w:r>
+        <w:rPr>
+          <w:rFonts w:ascii="Helvetica" w:hAnsi="Helvetica"/>
+        </w:rPr>
+        <w:t xml:space="preserve"> is prone to overfitting if</w:t>
+      </w:r>
+      <w:r>
+        <w:rPr>
+          <w:rFonts w:ascii="Helvetica" w:hAnsi="Helvetica"/>
+        </w:rPr>
+        <w:t xml:space="preserve"> it is not properly regularized and</w:t>
+      </w:r>
+      <w:bookmarkStart w:id="0" w:name="_GoBack"/>
+      <w:bookmarkEnd w:id="0"/>
+      <w:r>
+        <w:rPr>
+          <w:rFonts w:ascii="Helvetica" w:hAnsi="Helvetica"/>
+        </w:rPr>
+        <w:t xml:space="preserve"> choosing the proper regularization value can be tricky (however, most libraries that implement logistic regression automate much of this process.)</w:t>
       </w:r>
     </w:p>
     <w:p>
@@ -3297,8 +3371,6 @@
         <w:tab/>
         <w:t>What we see in the above image is the probability curve of the likelihood of a group of students passing a test given the number of hours the students study.  Every data point that is greater that .5 on the blue curve will be given a value of 1.00.  While every point that is less than .5 on the same curve will be given a value of 0.00.  This is the binary classification referenced in the “Training and Evaluation” section.</w:t>
       </w:r>
-      <w:bookmarkStart w:id="0" w:name="_GoBack"/>
-      <w:bookmarkEnd w:id="0"/>
     </w:p>
     <w:p>
       <w:pPr>

</xml_diff>